<commit_message>
(U) Added first styling attempt.   Will focus effort on documentation for stakeholder review and then next prototype
</commit_message>
<xml_diff>
--- a/Project Documentation/Capstone Documents/Hagerman_Kendrick_Risk_Mitigation.docx
+++ b/Project Documentation/Capstone Documents/Hagerman_Kendrick_Risk_Mitigation.docx
@@ -4,26 +4,283 @@
   <w:body>
     <w:p>
       <w:pPr>
-        <w:pStyle w:val="Title"/>
+        <w:spacing w:after="360"/>
         <w:jc w:val="center"/>
-      </w:pPr>
-      <w:r>
-        <w:t>COT6931</w:t>
-      </w:r>
-      <w:r>
-        <w:t xml:space="preserve"> Risk Mitigation</w:t>
-      </w:r>
+        <w:rPr>
+          <w:rFonts w:cs="Arial"/>
+          <w:b/>
+          <w:sz w:val="72"/>
+          <w:szCs w:val="72"/>
+        </w:rPr>
+      </w:pPr>
+      <w:r>
+        <w:rPr>
+          <w:noProof/>
+        </w:rPr>
+        <w:drawing>
+          <wp:inline distT="0" distB="0" distL="0" distR="0" wp14:anchorId="0D350D7E" wp14:editId="47534243">
+            <wp:extent cx="2735580" cy="1630680"/>
+            <wp:effectExtent l="0" t="0" r="7620" b="7620"/>
+            <wp:docPr id="1" name="Picture 1"/>
+            <wp:cNvGraphicFramePr>
+              <a:graphicFrameLocks xmlns:a="http://schemas.openxmlformats.org/drawingml/2006/main" noChangeAspect="1"/>
+            </wp:cNvGraphicFramePr>
+            <a:graphic xmlns:a="http://schemas.openxmlformats.org/drawingml/2006/main">
+              <a:graphicData uri="http://schemas.openxmlformats.org/drawingml/2006/picture">
+                <pic:pic xmlns:pic="http://schemas.openxmlformats.org/drawingml/2006/picture">
+                  <pic:nvPicPr>
+                    <pic:cNvPr id="0" name="Picture 2"/>
+                    <pic:cNvPicPr>
+                      <a:picLocks noChangeAspect="1" noChangeArrowheads="1"/>
+                    </pic:cNvPicPr>
+                  </pic:nvPicPr>
+                  <pic:blipFill>
+                    <a:blip r:embed="rId6">
+                      <a:extLst>
+                        <a:ext uri="{28A0092B-C50C-407E-A947-70E740481C1C}">
+                          <a14:useLocalDpi xmlns:a14="http://schemas.microsoft.com/office/drawing/2010/main" val="0"/>
+                        </a:ext>
+                      </a:extLst>
+                    </a:blip>
+                    <a:srcRect/>
+                    <a:stretch>
+                      <a:fillRect/>
+                    </a:stretch>
+                  </pic:blipFill>
+                  <pic:spPr bwMode="auto">
+                    <a:xfrm>
+                      <a:off x="0" y="0"/>
+                      <a:ext cx="2735580" cy="1630680"/>
+                    </a:xfrm>
+                    <a:prstGeom prst="rect">
+                      <a:avLst/>
+                    </a:prstGeom>
+                    <a:noFill/>
+                    <a:ln>
+                      <a:noFill/>
+                    </a:ln>
+                  </pic:spPr>
+                </pic:pic>
+              </a:graphicData>
+            </a:graphic>
+          </wp:inline>
+        </w:drawing>
+      </w:r>
+    </w:p>
+    <w:p>
+      <w:pPr>
+        <w:jc w:val="center"/>
+        <w:rPr>
+          <w:sz w:val="24"/>
+          <w:szCs w:val="24"/>
+        </w:rPr>
+      </w:pPr>
+      <w:r>
+        <w:rPr>
+          <w:rFonts w:cs="Arial"/>
+          <w:b/>
+          <w:sz w:val="44"/>
+          <w:szCs w:val="40"/>
+        </w:rPr>
+        <w:t xml:space="preserve">COT 6931 </w:t>
+      </w:r>
+      <w:r>
+        <w:rPr>
+          <w:rFonts w:cs="Arial"/>
+          <w:b/>
+          <w:sz w:val="44"/>
+          <w:szCs w:val="40"/>
+        </w:rPr>
+        <w:t xml:space="preserve">Risk Mitigation </w:t>
+      </w:r>
+      <w:r>
+        <w:rPr>
+          <w:rFonts w:cs="Arial"/>
+          <w:sz w:val="32"/>
+        </w:rPr>
+        <w:pict>
+          <v:shapetype id="_x0000_t75" coordsize="21600,21600" o:spt="75" o:preferrelative="t" path="m@4@5l@4@11@9@11@9@5xe" filled="f" stroked="f">
+            <v:stroke joinstyle="miter"/>
+            <v:formulas>
+              <v:f eqn="if lineDrawn pixelLineWidth 0"/>
+              <v:f eqn="sum @0 1 0"/>
+              <v:f eqn="sum 0 0 @1"/>
+              <v:f eqn="prod @2 1 2"/>
+              <v:f eqn="prod @3 21600 pixelWidth"/>
+              <v:f eqn="prod @3 21600 pixelHeight"/>
+              <v:f eqn="sum @0 0 1"/>
+              <v:f eqn="prod @6 1 2"/>
+              <v:f eqn="prod @7 21600 pixelWidth"/>
+              <v:f eqn="sum @8 21600 0"/>
+              <v:f eqn="prod @7 21600 pixelHeight"/>
+              <v:f eqn="sum @10 21600 0"/>
+            </v:formulas>
+            <v:path o:extrusionok="f" gradientshapeok="t" o:connecttype="rect"/>
+            <o:lock v:ext="edit" aspectratio="t"/>
+          </v:shapetype>
+          <v:shape id="_x0000_i1025" type="#_x0000_t75" style="width:6in;height:7.2pt" o:hrpct="0" o:hr="t">
+            <v:imagedata r:id="rId7" o:title="BD10290_"/>
+          </v:shape>
+        </w:pict>
+      </w:r>
+    </w:p>
+    <w:p>
+      <w:pPr>
+        <w:jc w:val="center"/>
+        <w:rPr>
+          <w:rFonts w:asciiTheme="majorHAnsi" w:eastAsiaTheme="majorEastAsia" w:hAnsiTheme="majorHAnsi" w:cstheme="majorBidi"/>
+          <w:color w:val="2F5496" w:themeColor="accent1" w:themeShade="BF"/>
+          <w:sz w:val="32"/>
+          <w:szCs w:val="32"/>
+        </w:rPr>
+      </w:pPr>
+      <w:r>
+        <w:rPr>
+          <w:sz w:val="56"/>
+          <w:szCs w:val="48"/>
+        </w:rPr>
+        <w:t>Food Giant Sales Flyer Generator</w:t>
+      </w:r>
+    </w:p>
+    <w:p>
+      <w:pPr>
+        <w:jc w:val="center"/>
+        <w:rPr>
+          <w:rFonts w:asciiTheme="majorHAnsi" w:eastAsiaTheme="majorEastAsia" w:hAnsiTheme="majorHAnsi" w:cstheme="majorBidi"/>
+          <w:color w:val="2F5496" w:themeColor="accent1" w:themeShade="BF"/>
+          <w:sz w:val="32"/>
+          <w:szCs w:val="32"/>
+        </w:rPr>
+      </w:pPr>
+    </w:p>
+    <w:p>
+      <w:pPr>
+        <w:jc w:val="center"/>
+        <w:rPr>
+          <w:rFonts w:asciiTheme="majorHAnsi" w:eastAsiaTheme="majorEastAsia" w:hAnsiTheme="majorHAnsi" w:cstheme="majorBidi"/>
+          <w:color w:val="2F5496" w:themeColor="accent1" w:themeShade="BF"/>
+          <w:sz w:val="32"/>
+          <w:szCs w:val="32"/>
+        </w:rPr>
+      </w:pPr>
+    </w:p>
+    <w:p>
+      <w:pPr>
+        <w:jc w:val="center"/>
+        <w:rPr>
+          <w:rFonts w:asciiTheme="majorHAnsi" w:eastAsiaTheme="majorEastAsia" w:hAnsiTheme="majorHAnsi" w:cstheme="majorBidi"/>
+          <w:color w:val="2F5496" w:themeColor="accent1" w:themeShade="BF"/>
+          <w:sz w:val="32"/>
+          <w:szCs w:val="32"/>
+        </w:rPr>
+      </w:pPr>
+    </w:p>
+    <w:p>
+      <w:pPr>
+        <w:jc w:val="center"/>
+        <w:rPr>
+          <w:rFonts w:asciiTheme="majorHAnsi" w:eastAsiaTheme="majorEastAsia" w:hAnsiTheme="majorHAnsi" w:cstheme="majorBidi"/>
+          <w:color w:val="2F5496" w:themeColor="accent1" w:themeShade="BF"/>
+          <w:sz w:val="32"/>
+          <w:szCs w:val="32"/>
+        </w:rPr>
+      </w:pPr>
+    </w:p>
+    <w:p>
+      <w:pPr>
+        <w:jc w:val="center"/>
+        <w:rPr>
+          <w:rFonts w:asciiTheme="majorHAnsi" w:eastAsiaTheme="majorEastAsia" w:hAnsiTheme="majorHAnsi" w:cstheme="majorBidi"/>
+          <w:color w:val="2F5496" w:themeColor="accent1" w:themeShade="BF"/>
+          <w:sz w:val="32"/>
+          <w:szCs w:val="32"/>
+        </w:rPr>
+      </w:pPr>
+    </w:p>
+    <w:p>
+      <w:pPr>
+        <w:jc w:val="center"/>
+        <w:rPr>
+          <w:rFonts w:asciiTheme="majorHAnsi" w:eastAsiaTheme="majorEastAsia" w:hAnsiTheme="majorHAnsi" w:cstheme="majorBidi"/>
+          <w:color w:val="2F5496" w:themeColor="accent1" w:themeShade="BF"/>
+          <w:sz w:val="32"/>
+          <w:szCs w:val="32"/>
+        </w:rPr>
+      </w:pPr>
+    </w:p>
+    <w:p>
+      <w:pPr>
+        <w:jc w:val="center"/>
+        <w:rPr>
+          <w:rFonts w:asciiTheme="majorHAnsi" w:eastAsiaTheme="majorEastAsia" w:hAnsiTheme="majorHAnsi" w:cstheme="majorBidi"/>
+          <w:color w:val="2F5496" w:themeColor="accent1" w:themeShade="BF"/>
+          <w:sz w:val="32"/>
+          <w:szCs w:val="32"/>
+        </w:rPr>
+      </w:pPr>
+    </w:p>
+    <w:p>
+      <w:pPr>
+        <w:jc w:val="center"/>
+        <w:rPr>
+          <w:rFonts w:asciiTheme="majorHAnsi" w:eastAsiaTheme="majorEastAsia" w:hAnsiTheme="majorHAnsi" w:cstheme="majorBidi"/>
+          <w:color w:val="2F5496" w:themeColor="accent1" w:themeShade="BF"/>
+          <w:sz w:val="32"/>
+          <w:szCs w:val="32"/>
+        </w:rPr>
+      </w:pPr>
+    </w:p>
+    <w:p>
+      <w:pPr>
+        <w:jc w:val="center"/>
+        <w:rPr>
+          <w:rFonts w:asciiTheme="majorHAnsi" w:eastAsiaTheme="majorEastAsia" w:hAnsiTheme="majorHAnsi" w:cstheme="majorBidi"/>
+          <w:color w:val="2F5496" w:themeColor="accent1" w:themeShade="BF"/>
+          <w:sz w:val="32"/>
+          <w:szCs w:val="32"/>
+        </w:rPr>
+      </w:pPr>
+    </w:p>
+    <w:p>
+      <w:pPr>
+        <w:jc w:val="center"/>
+        <w:rPr>
+          <w:rFonts w:asciiTheme="majorHAnsi" w:eastAsiaTheme="majorEastAsia" w:hAnsiTheme="majorHAnsi" w:cstheme="majorBidi"/>
+          <w:color w:val="2F5496" w:themeColor="accent1" w:themeShade="BF"/>
+          <w:sz w:val="32"/>
+          <w:szCs w:val="32"/>
+        </w:rPr>
+      </w:pPr>
+    </w:p>
+    <w:p>
+      <w:pPr>
+        <w:jc w:val="center"/>
+        <w:rPr>
+          <w:rFonts w:asciiTheme="majorHAnsi" w:eastAsiaTheme="majorEastAsia" w:hAnsiTheme="majorHAnsi" w:cstheme="majorBidi"/>
+          <w:color w:val="2F5496" w:themeColor="accent1" w:themeShade="BF"/>
+          <w:sz w:val="32"/>
+          <w:szCs w:val="32"/>
+        </w:rPr>
+      </w:pPr>
+    </w:p>
+    <w:p>
+      <w:pPr>
+        <w:jc w:val="center"/>
+        <w:rPr>
+          <w:rFonts w:asciiTheme="majorHAnsi" w:eastAsiaTheme="majorEastAsia" w:hAnsiTheme="majorHAnsi" w:cstheme="majorBidi"/>
+          <w:color w:val="2F5496" w:themeColor="accent1" w:themeShade="BF"/>
+          <w:sz w:val="32"/>
+          <w:szCs w:val="32"/>
+        </w:rPr>
+      </w:pPr>
+    </w:p>
+    <w:p>
+      <w:pPr>
+        <w:jc w:val="center"/>
+      </w:pPr>
       <w:bookmarkStart w:id="0" w:name="_GoBack"/>
       <w:bookmarkEnd w:id="0"/>
     </w:p>
-    <w:p>
-      <w:pPr>
-        <w:pStyle w:val="Heading1"/>
-      </w:pPr>
-      <w:r>
-        <w:t>Kendrick Hagerman</w:t>
-      </w:r>
-    </w:p>
     <w:p/>
     <w:p>
       <w:r>
@@ -32,6 +289,7 @@
           <w:sz w:val="28"/>
           <w:szCs w:val="28"/>
         </w:rPr>
+        <w:lastRenderedPageBreak/>
         <w:t>Risk Name:</w:t>
       </w:r>
       <w:r>
@@ -396,6 +654,7 @@
           <w:sz w:val="28"/>
           <w:szCs w:val="28"/>
         </w:rPr>
+        <w:lastRenderedPageBreak/>
         <w:t>Risk Condition:</w:t>
       </w:r>
       <w:r>
@@ -638,7 +897,7 @@
       </w:r>
     </w:p>
     <w:p>
-      <w:hyperlink r:id="rId6" w:history="1">
+      <w:hyperlink r:id="rId8" w:history="1">
         <w:r>
           <w:rPr>
             <w:rStyle w:val="Hyperlink"/>
@@ -649,12 +908,12 @@
     </w:p>
     <w:p/>
     <w:sectPr>
-      <w:headerReference w:type="even" r:id="rId7"/>
-      <w:headerReference w:type="default" r:id="rId8"/>
-      <w:footerReference w:type="even" r:id="rId9"/>
-      <w:footerReference w:type="default" r:id="rId10"/>
-      <w:headerReference w:type="first" r:id="rId11"/>
-      <w:footerReference w:type="first" r:id="rId12"/>
+      <w:headerReference w:type="even" r:id="rId9"/>
+      <w:headerReference w:type="default" r:id="rId10"/>
+      <w:footerReference w:type="even" r:id="rId11"/>
+      <w:footerReference w:type="default" r:id="rId12"/>
+      <w:headerReference w:type="first" r:id="rId13"/>
+      <w:footerReference w:type="first" r:id="rId14"/>
       <w:pgSz w:w="12240" w:h="15840"/>
       <w:pgMar w:top="1440" w:right="1440" w:bottom="1440" w:left="1440" w:header="720" w:footer="720" w:gutter="0"/>
       <w:cols w:space="720"/>
@@ -762,6 +1021,34 @@
     </w:pPr>
     <w:r>
       <w:t>Kendrick Hagerman</w:t>
+    </w:r>
+    <w:r>
+      <w:tab/>
+    </w:r>
+    <w:r>
+      <w:tab/>
+      <w:t xml:space="preserve">Page </w:t>
+    </w:r>
+    <w:r>
+      <w:fldChar w:fldCharType="begin"/>
+    </w:r>
+    <w:r>
+      <w:instrText xml:space="preserve"> PAGE   \* MERGEFORMAT </w:instrText>
+    </w:r>
+    <w:r>
+      <w:fldChar w:fldCharType="separate"/>
+    </w:r>
+    <w:r>
+      <w:rPr>
+        <w:noProof/>
+      </w:rPr>
+      <w:t>1</w:t>
+    </w:r>
+    <w:r>
+      <w:rPr>
+        <w:noProof/>
+      </w:rPr>
+      <w:fldChar w:fldCharType="end"/>
     </w:r>
   </w:p>
   <w:p>

</xml_diff>

<commit_message>
Updating Capstone Documents, Archiving Old Reports
</commit_message>
<xml_diff>
--- a/Project Documentation/Capstone Documents/Hagerman_Kendrick_Risk_Mitigation.docx
+++ b/Project Documentation/Capstone Documents/Hagerman_Kendrick_Risk_Mitigation.docx
@@ -1,7 +1,42 @@
 
 <file path=word/document.xml><?xml version="1.0" encoding="utf-8"?>
-<w:document xmlns:wpc="http://schemas.microsoft.com/office/word/2010/wordprocessingCanvas" xmlns:cx="http://schemas.microsoft.com/office/drawing/2014/chartex" xmlns:cx1="http://schemas.microsoft.com/office/drawing/2015/9/8/chartex" xmlns:cx2="http://schemas.microsoft.com/office/drawing/2015/10/21/chartex" xmlns:cx3="http://schemas.microsoft.com/office/drawing/2016/5/9/chartex" xmlns:cx4="http://schemas.microsoft.com/office/drawing/2016/5/10/chartex" xmlns:cx5="http://schemas.microsoft.com/office/drawing/2016/5/11/chartex" xmlns:mc="http://schemas.openxmlformats.org/markup-compatibility/2006" xmlns:o="urn:schemas-microsoft-com:office:office" xmlns:r="http://schemas.openxmlformats.org/officeDocument/2006/relationships" xmlns:m="http://schemas.openxmlformats.org/officeDocument/2006/math" xmlns:v="urn:schemas-microsoft-com:vml" xmlns:wp14="http://schemas.microsoft.com/office/word/2010/wordprocessingDrawing" xmlns:wp="http://schemas.openxmlformats.org/drawingml/2006/wordprocessingDrawing" xmlns:w10="urn:schemas-microsoft-com:office:word" xmlns:w="http://schemas.openxmlformats.org/wordprocessingml/2006/main" xmlns:w14="http://schemas.microsoft.com/office/word/2010/wordml" xmlns:w15="http://schemas.microsoft.com/office/word/2012/wordml" xmlns:w16se="http://schemas.microsoft.com/office/word/2015/wordml/symex" xmlns:wpg="http://schemas.microsoft.com/office/word/2010/wordprocessingGroup" xmlns:wpi="http://schemas.microsoft.com/office/word/2010/wordprocessingInk" xmlns:wne="http://schemas.microsoft.com/office/word/2006/wordml" xmlns:wps="http://schemas.microsoft.com/office/word/2010/wordprocessingShape" mc:Ignorable="w14 w15 w16se wp14">
+<w:document xmlns:wpc="http://schemas.microsoft.com/office/word/2010/wordprocessingCanvas" xmlns:cx="http://schemas.microsoft.com/office/drawing/2014/chartex" xmlns:cx1="http://schemas.microsoft.com/office/drawing/2015/9/8/chartex" xmlns:cx2="http://schemas.microsoft.com/office/drawing/2015/10/21/chartex" xmlns:cx3="http://schemas.microsoft.com/office/drawing/2016/5/9/chartex" xmlns:cx4="http://schemas.microsoft.com/office/drawing/2016/5/10/chartex" xmlns:cx5="http://schemas.microsoft.com/office/drawing/2016/5/11/chartex" xmlns:cx6="http://schemas.microsoft.com/office/drawing/2016/5/12/chartex" xmlns:cx7="http://schemas.microsoft.com/office/drawing/2016/5/13/chartex" xmlns:cx8="http://schemas.microsoft.com/office/drawing/2016/5/14/chartex" xmlns:mc="http://schemas.openxmlformats.org/markup-compatibility/2006" xmlns:aink="http://schemas.microsoft.com/office/drawing/2016/ink" xmlns:am3d="http://schemas.microsoft.com/office/drawing/2017/model3d" xmlns:o="urn:schemas-microsoft-com:office:office" xmlns:r="http://schemas.openxmlformats.org/officeDocument/2006/relationships" xmlns:m="http://schemas.openxmlformats.org/officeDocument/2006/math" xmlns:v="urn:schemas-microsoft-com:vml" xmlns:wp14="http://schemas.microsoft.com/office/word/2010/wordprocessingDrawing" xmlns:wp="http://schemas.openxmlformats.org/drawingml/2006/wordprocessingDrawing" xmlns:w10="urn:schemas-microsoft-com:office:word" xmlns:w="http://schemas.openxmlformats.org/wordprocessingml/2006/main" xmlns:w14="http://schemas.microsoft.com/office/word/2010/wordml" xmlns:w15="http://schemas.microsoft.com/office/word/2012/wordml" xmlns:w16cid="http://schemas.microsoft.com/office/word/2016/wordml/cid" xmlns:w16se="http://schemas.microsoft.com/office/word/2015/wordml/symex" xmlns:wpg="http://schemas.microsoft.com/office/word/2010/wordprocessingGroup" xmlns:wpi="http://schemas.microsoft.com/office/word/2010/wordprocessingInk" xmlns:wne="http://schemas.microsoft.com/office/word/2006/wordml" xmlns:wps="http://schemas.microsoft.com/office/word/2010/wordprocessingShape" mc:Ignorable="w14 w15 w16se w16cid wp14">
   <w:body>
+    <w:p>
+      <w:pPr>
+        <w:spacing w:after="360"/>
+        <w:jc w:val="center"/>
+        <w:rPr>
+          <w:rFonts w:cs="Arial"/>
+          <w:b/>
+          <w:sz w:val="72"/>
+          <w:szCs w:val="72"/>
+        </w:rPr>
+      </w:pPr>
+    </w:p>
+    <w:p>
+      <w:pPr>
+        <w:spacing w:after="360"/>
+        <w:rPr>
+          <w:rFonts w:cs="Arial"/>
+          <w:b/>
+          <w:sz w:val="72"/>
+          <w:szCs w:val="72"/>
+        </w:rPr>
+      </w:pPr>
+    </w:p>
+    <w:p>
+      <w:pPr>
+        <w:spacing w:after="360"/>
+        <w:jc w:val="center"/>
+        <w:rPr>
+          <w:rFonts w:cs="Arial"/>
+          <w:b/>
+          <w:sz w:val="72"/>
+          <w:szCs w:val="72"/>
+        </w:rPr>
+      </w:pPr>
+    </w:p>
     <w:p>
       <w:pPr>
         <w:spacing w:after="360"/>
@@ -188,100 +223,33 @@
     </w:p>
     <w:p>
       <w:pPr>
-        <w:jc w:val="center"/>
-        <w:rPr>
-          <w:rFonts w:asciiTheme="majorHAnsi" w:eastAsiaTheme="majorEastAsia" w:hAnsiTheme="majorHAnsi" w:cstheme="majorBidi"/>
-          <w:color w:val="2F5496" w:themeColor="accent1" w:themeShade="BF"/>
-          <w:sz w:val="32"/>
-          <w:szCs w:val="32"/>
-        </w:rPr>
-      </w:pPr>
-    </w:p>
-    <w:p>
-      <w:pPr>
-        <w:jc w:val="center"/>
-        <w:rPr>
-          <w:rFonts w:asciiTheme="majorHAnsi" w:eastAsiaTheme="majorEastAsia" w:hAnsiTheme="majorHAnsi" w:cstheme="majorBidi"/>
-          <w:color w:val="2F5496" w:themeColor="accent1" w:themeShade="BF"/>
-          <w:sz w:val="32"/>
-          <w:szCs w:val="32"/>
-        </w:rPr>
-      </w:pPr>
-    </w:p>
-    <w:p>
-      <w:pPr>
-        <w:jc w:val="center"/>
-        <w:rPr>
-          <w:rFonts w:asciiTheme="majorHAnsi" w:eastAsiaTheme="majorEastAsia" w:hAnsiTheme="majorHAnsi" w:cstheme="majorBidi"/>
-          <w:color w:val="2F5496" w:themeColor="accent1" w:themeShade="BF"/>
-          <w:sz w:val="32"/>
-          <w:szCs w:val="32"/>
-        </w:rPr>
-      </w:pPr>
-    </w:p>
-    <w:p>
-      <w:pPr>
-        <w:jc w:val="center"/>
-        <w:rPr>
-          <w:rFonts w:asciiTheme="majorHAnsi" w:eastAsiaTheme="majorEastAsia" w:hAnsiTheme="majorHAnsi" w:cstheme="majorBidi"/>
-          <w:color w:val="2F5496" w:themeColor="accent1" w:themeShade="BF"/>
-          <w:sz w:val="32"/>
-          <w:szCs w:val="32"/>
-        </w:rPr>
-      </w:pPr>
-    </w:p>
-    <w:p>
-      <w:pPr>
-        <w:jc w:val="center"/>
-        <w:rPr>
-          <w:rFonts w:asciiTheme="majorHAnsi" w:eastAsiaTheme="majorEastAsia" w:hAnsiTheme="majorHAnsi" w:cstheme="majorBidi"/>
-          <w:color w:val="2F5496" w:themeColor="accent1" w:themeShade="BF"/>
-          <w:sz w:val="32"/>
-          <w:szCs w:val="32"/>
-        </w:rPr>
-      </w:pPr>
-    </w:p>
-    <w:p>
-      <w:pPr>
-        <w:jc w:val="center"/>
-        <w:rPr>
-          <w:rFonts w:asciiTheme="majorHAnsi" w:eastAsiaTheme="majorEastAsia" w:hAnsiTheme="majorHAnsi" w:cstheme="majorBidi"/>
-          <w:color w:val="2F5496" w:themeColor="accent1" w:themeShade="BF"/>
-          <w:sz w:val="32"/>
-          <w:szCs w:val="32"/>
-        </w:rPr>
-      </w:pPr>
-    </w:p>
-    <w:p>
-      <w:pPr>
-        <w:jc w:val="center"/>
-        <w:rPr>
-          <w:rFonts w:asciiTheme="majorHAnsi" w:eastAsiaTheme="majorEastAsia" w:hAnsiTheme="majorHAnsi" w:cstheme="majorBidi"/>
-          <w:color w:val="2F5496" w:themeColor="accent1" w:themeShade="BF"/>
-          <w:sz w:val="32"/>
-          <w:szCs w:val="32"/>
-        </w:rPr>
-      </w:pPr>
-    </w:p>
-    <w:p>
-      <w:pPr>
-        <w:jc w:val="center"/>
-        <w:rPr>
-          <w:rFonts w:asciiTheme="majorHAnsi" w:eastAsiaTheme="majorEastAsia" w:hAnsiTheme="majorHAnsi" w:cstheme="majorBidi"/>
-          <w:color w:val="2F5496" w:themeColor="accent1" w:themeShade="BF"/>
-          <w:sz w:val="32"/>
-          <w:szCs w:val="32"/>
-        </w:rPr>
-      </w:pPr>
-    </w:p>
-    <w:p>
-      <w:pPr>
-        <w:jc w:val="center"/>
+        <w:rPr>
+          <w:b/>
+          <w:sz w:val="28"/>
+          <w:szCs w:val="28"/>
+        </w:rPr>
+      </w:pPr>
+    </w:p>
+    <w:p>
+      <w:pPr>
+        <w:rPr>
+          <w:b/>
+          <w:sz w:val="28"/>
+          <w:szCs w:val="28"/>
+        </w:rPr>
+      </w:pPr>
+    </w:p>
+    <w:p>
+      <w:pPr>
+        <w:rPr>
+          <w:b/>
+          <w:sz w:val="28"/>
+          <w:szCs w:val="28"/>
+        </w:rPr>
       </w:pPr>
       <w:bookmarkStart w:id="0" w:name="_GoBack"/>
       <w:bookmarkEnd w:id="0"/>
     </w:p>
-    <w:p/>
     <w:p>
       <w:r>
         <w:rPr>
@@ -301,174 +269,6 @@
         <w:t xml:space="preserve"> </w:t>
       </w:r>
       <w:r>
-        <w:t xml:space="preserve">Risk# 101 - </w:t>
-      </w:r>
-      <w:r>
-        <w:t>Unknown Hardware/Software Configurations</w:t>
-      </w:r>
-    </w:p>
-    <w:p>
-      <w:pPr>
-        <w:rPr>
-          <w:b/>
-          <w:sz w:val="28"/>
-          <w:szCs w:val="28"/>
-        </w:rPr>
-      </w:pPr>
-      <w:r>
-        <w:rPr>
-          <w:b/>
-          <w:sz w:val="28"/>
-          <w:szCs w:val="28"/>
-        </w:rPr>
-        <w:t>Risk Root Cause:</w:t>
-      </w:r>
-      <w:r>
-        <w:rPr>
-          <w:b/>
-          <w:sz w:val="28"/>
-          <w:szCs w:val="28"/>
-        </w:rPr>
-        <w:t xml:space="preserve"> </w:t>
-      </w:r>
-      <w:r>
-        <w:t xml:space="preserve">Requirements - </w:t>
-      </w:r>
-      <w:r>
-        <w:t>Unknown customer environment</w:t>
-      </w:r>
-    </w:p>
-    <w:p>
-      <w:pPr>
-        <w:rPr>
-          <w:b/>
-          <w:sz w:val="28"/>
-          <w:szCs w:val="28"/>
-        </w:rPr>
-      </w:pPr>
-      <w:r>
-        <w:rPr>
-          <w:b/>
-          <w:sz w:val="28"/>
-          <w:szCs w:val="28"/>
-        </w:rPr>
-        <w:t>Risk Condition:</w:t>
-      </w:r>
-      <w:r>
-        <w:rPr>
-          <w:b/>
-          <w:sz w:val="28"/>
-          <w:szCs w:val="28"/>
-        </w:rPr>
-        <w:t xml:space="preserve"> </w:t>
-      </w:r>
-      <w:r>
-        <w:t>I do not know what kind of computers or operating systems the Food Giant machines use.  I also do not even know if they all use the same or even similar OS and Hardware</w:t>
-      </w:r>
-    </w:p>
-    <w:p>
-      <w:pPr>
-        <w:rPr>
-          <w:b/>
-          <w:sz w:val="28"/>
-          <w:szCs w:val="28"/>
-        </w:rPr>
-      </w:pPr>
-      <w:r>
-        <w:rPr>
-          <w:b/>
-          <w:sz w:val="28"/>
-          <w:szCs w:val="28"/>
-        </w:rPr>
-        <w:t>Risk Consequences:</w:t>
-      </w:r>
-      <w:r>
-        <w:rPr>
-          <w:b/>
-          <w:sz w:val="28"/>
-          <w:szCs w:val="28"/>
-        </w:rPr>
-        <w:t xml:space="preserve"> </w:t>
-      </w:r>
-      <w:r>
-        <w:t>Potentially, the program will not work on all machines, and will require significant work after deployed to get working.  This would require me to find out information from the machine, which the store manager may not be technically proficient enough to provide.  This could cost time (I may have to debug the program on that machine) and prevent the user from accessing (or wanting to use) the program.</w:t>
-      </w:r>
-    </w:p>
-    <w:p>
-      <w:r>
-        <w:rPr>
-          <w:b/>
-          <w:sz w:val="28"/>
-          <w:szCs w:val="28"/>
-        </w:rPr>
-        <w:t>Risk Severity and Probability:</w:t>
-      </w:r>
-      <w:r>
-        <w:rPr>
-          <w:b/>
-          <w:sz w:val="28"/>
-          <w:szCs w:val="28"/>
-        </w:rPr>
-        <w:t xml:space="preserve"> </w:t>
-      </w:r>
-      <w:r>
-        <w:t>H</w:t>
-      </w:r>
-      <w:r>
-        <w:t>, .8</w:t>
-      </w:r>
-    </w:p>
-    <w:p>
-      <w:r>
-        <w:rPr>
-          <w:b/>
-          <w:sz w:val="28"/>
-          <w:szCs w:val="28"/>
-        </w:rPr>
-        <w:t>Potential Solution(s):</w:t>
-      </w:r>
-      <w:r>
-        <w:rPr>
-          <w:b/>
-          <w:sz w:val="28"/>
-          <w:szCs w:val="28"/>
-        </w:rPr>
-        <w:t xml:space="preserve"> </w:t>
-      </w:r>
-      <w:r>
-        <w:t>I need to find out what kind of machines that the Food Giant managers use.  This means I need to talk to the Stake</w:t>
-      </w:r>
-      <w:r>
-        <w:t>holders about the machines they</w:t>
-      </w:r>
-      <w:r>
-        <w:t xml:space="preserve"> use.</w:t>
-      </w:r>
-    </w:p>
-    <w:p>
-      <w:r>
-        <w:t>Also, I need to have any perquisites for this software bundled with it once I deploy it to the customer’s environments.</w:t>
-      </w:r>
-    </w:p>
-    <w:p/>
-    <w:p>
-      <w:r>
-        <w:rPr>
-          <w:b/>
-          <w:sz w:val="28"/>
-          <w:szCs w:val="28"/>
-        </w:rPr>
-        <w:t>Risk Name:</w:t>
-      </w:r>
-      <w:r>
-        <w:rPr>
-          <w:b/>
-          <w:sz w:val="28"/>
-          <w:szCs w:val="28"/>
-        </w:rPr>
-        <w:t xml:space="preserve"> </w:t>
-      </w:r>
-      <w:r>
         <w:t xml:space="preserve">Risk# 102 – Stakeholders may have conflicting or additional requirements </w:t>
       </w:r>
     </w:p>
@@ -654,7 +454,6 @@
           <w:sz w:val="28"/>
           <w:szCs w:val="28"/>
         </w:rPr>
-        <w:lastRenderedPageBreak/>
         <w:t>Risk Condition:</w:t>
       </w:r>
       <w:r>
@@ -844,7 +643,11 @@
         <w:t xml:space="preserve"> </w:t>
       </w:r>
       <w:r>
-        <w:t>If any user can access the program, people could use it to create fake Food Giant flyers, possibly causing confusion at each store.  Also, if any user has access to the application, it’s possible that users could exhaust the application’s bandwidth, costing the company excessive bandwidth costs.</w:t>
+        <w:t xml:space="preserve">If any user can access the program, people could use it to create fake Food Giant flyers, possibly causing confusion at each store.  Also, if any user has access to the application, it’s </w:t>
+      </w:r>
+      <w:r>
+        <w:lastRenderedPageBreak/>
+        <w:t>possible that users could exhaust the application’s bandwidth, costing the company excessive bandwidth costs.</w:t>
       </w:r>
     </w:p>
     <w:p>
@@ -887,6 +690,9 @@
       </w:r>
       <w:r>
         <w:t>As stated, I need to limit access to the application and create user account roles so I can control who can alter what.</w:t>
+      </w:r>
+      <w:r>
+        <w:t xml:space="preserve">  This will be mitigated with Active Domain Permissions with Azure.</w:t>
       </w:r>
     </w:p>
     <w:p/>
@@ -924,7 +730,7 @@
 </file>
 
 <file path=word/endnotes.xml><?xml version="1.0" encoding="utf-8"?>
-<w:endnotes xmlns:wpc="http://schemas.microsoft.com/office/word/2010/wordprocessingCanvas" xmlns:cx="http://schemas.microsoft.com/office/drawing/2014/chartex" xmlns:cx1="http://schemas.microsoft.com/office/drawing/2015/9/8/chartex" xmlns:cx2="http://schemas.microsoft.com/office/drawing/2015/10/21/chartex" xmlns:cx3="http://schemas.microsoft.com/office/drawing/2016/5/9/chartex" xmlns:cx4="http://schemas.microsoft.com/office/drawing/2016/5/10/chartex" xmlns:cx5="http://schemas.microsoft.com/office/drawing/2016/5/11/chartex" xmlns:mc="http://schemas.openxmlformats.org/markup-compatibility/2006" xmlns:o="urn:schemas-microsoft-com:office:office" xmlns:r="http://schemas.openxmlformats.org/officeDocument/2006/relationships" xmlns:m="http://schemas.openxmlformats.org/officeDocument/2006/math" xmlns:v="urn:schemas-microsoft-com:vml" xmlns:wp14="http://schemas.microsoft.com/office/word/2010/wordprocessingDrawing" xmlns:wp="http://schemas.openxmlformats.org/drawingml/2006/wordprocessingDrawing" xmlns:w10="urn:schemas-microsoft-com:office:word" xmlns:w="http://schemas.openxmlformats.org/wordprocessingml/2006/main" xmlns:w14="http://schemas.microsoft.com/office/word/2010/wordml" xmlns:w15="http://schemas.microsoft.com/office/word/2012/wordml" xmlns:w16se="http://schemas.microsoft.com/office/word/2015/wordml/symex" xmlns:wpg="http://schemas.microsoft.com/office/word/2010/wordprocessingGroup" xmlns:wpi="http://schemas.microsoft.com/office/word/2010/wordprocessingInk" xmlns:wne="http://schemas.microsoft.com/office/word/2006/wordml" xmlns:wps="http://schemas.microsoft.com/office/word/2010/wordprocessingShape" mc:Ignorable="w14 w15 w16se wp14">
+<w:endnotes xmlns:wpc="http://schemas.microsoft.com/office/word/2010/wordprocessingCanvas" xmlns:cx="http://schemas.microsoft.com/office/drawing/2014/chartex" xmlns:cx1="http://schemas.microsoft.com/office/drawing/2015/9/8/chartex" xmlns:cx2="http://schemas.microsoft.com/office/drawing/2015/10/21/chartex" xmlns:cx3="http://schemas.microsoft.com/office/drawing/2016/5/9/chartex" xmlns:cx4="http://schemas.microsoft.com/office/drawing/2016/5/10/chartex" xmlns:cx5="http://schemas.microsoft.com/office/drawing/2016/5/11/chartex" xmlns:cx6="http://schemas.microsoft.com/office/drawing/2016/5/12/chartex" xmlns:cx7="http://schemas.microsoft.com/office/drawing/2016/5/13/chartex" xmlns:cx8="http://schemas.microsoft.com/office/drawing/2016/5/14/chartex" xmlns:mc="http://schemas.openxmlformats.org/markup-compatibility/2006" xmlns:aink="http://schemas.microsoft.com/office/drawing/2016/ink" xmlns:am3d="http://schemas.microsoft.com/office/drawing/2017/model3d" xmlns:o="urn:schemas-microsoft-com:office:office" xmlns:r="http://schemas.openxmlformats.org/officeDocument/2006/relationships" xmlns:m="http://schemas.openxmlformats.org/officeDocument/2006/math" xmlns:v="urn:schemas-microsoft-com:vml" xmlns:wp14="http://schemas.microsoft.com/office/word/2010/wordprocessingDrawing" xmlns:wp="http://schemas.openxmlformats.org/drawingml/2006/wordprocessingDrawing" xmlns:w10="urn:schemas-microsoft-com:office:word" xmlns:w="http://schemas.openxmlformats.org/wordprocessingml/2006/main" xmlns:w14="http://schemas.microsoft.com/office/word/2010/wordml" xmlns:w15="http://schemas.microsoft.com/office/word/2012/wordml" xmlns:w16cid="http://schemas.microsoft.com/office/word/2016/wordml/cid" xmlns:w16se="http://schemas.microsoft.com/office/word/2015/wordml/symex" xmlns:wpg="http://schemas.microsoft.com/office/word/2010/wordprocessingGroup" xmlns:wpi="http://schemas.microsoft.com/office/word/2010/wordprocessingInk" xmlns:wne="http://schemas.microsoft.com/office/word/2006/wordml" xmlns:wps="http://schemas.microsoft.com/office/word/2010/wordprocessingShape" mc:Ignorable="w14 w15 w16se w16cid wp14">
   <w:endnote w:type="separator" w:id="-1">
     <w:p>
       <w:pPr>
@@ -949,7 +755,7 @@
 </file>
 
 <file path=word/footer1.xml><?xml version="1.0" encoding="utf-8"?>
-<w:ftr xmlns:wpc="http://schemas.microsoft.com/office/word/2010/wordprocessingCanvas" xmlns:cx="http://schemas.microsoft.com/office/drawing/2014/chartex" xmlns:cx1="http://schemas.microsoft.com/office/drawing/2015/9/8/chartex" xmlns:cx2="http://schemas.microsoft.com/office/drawing/2015/10/21/chartex" xmlns:cx3="http://schemas.microsoft.com/office/drawing/2016/5/9/chartex" xmlns:cx4="http://schemas.microsoft.com/office/drawing/2016/5/10/chartex" xmlns:cx5="http://schemas.microsoft.com/office/drawing/2016/5/11/chartex" xmlns:mc="http://schemas.openxmlformats.org/markup-compatibility/2006" xmlns:o="urn:schemas-microsoft-com:office:office" xmlns:r="http://schemas.openxmlformats.org/officeDocument/2006/relationships" xmlns:m="http://schemas.openxmlformats.org/officeDocument/2006/math" xmlns:v="urn:schemas-microsoft-com:vml" xmlns:wp14="http://schemas.microsoft.com/office/word/2010/wordprocessingDrawing" xmlns:wp="http://schemas.openxmlformats.org/drawingml/2006/wordprocessingDrawing" xmlns:w10="urn:schemas-microsoft-com:office:word" xmlns:w="http://schemas.openxmlformats.org/wordprocessingml/2006/main" xmlns:w14="http://schemas.microsoft.com/office/word/2010/wordml" xmlns:w15="http://schemas.microsoft.com/office/word/2012/wordml" xmlns:w16se="http://schemas.microsoft.com/office/word/2015/wordml/symex" xmlns:wpg="http://schemas.microsoft.com/office/word/2010/wordprocessingGroup" xmlns:wpi="http://schemas.microsoft.com/office/word/2010/wordprocessingInk" xmlns:wne="http://schemas.microsoft.com/office/word/2006/wordml" xmlns:wps="http://schemas.microsoft.com/office/word/2010/wordprocessingShape" mc:Ignorable="w14 w15 w16se wp14">
+<w:ftr xmlns:wpc="http://schemas.microsoft.com/office/word/2010/wordprocessingCanvas" xmlns:cx="http://schemas.microsoft.com/office/drawing/2014/chartex" xmlns:cx1="http://schemas.microsoft.com/office/drawing/2015/9/8/chartex" xmlns:cx2="http://schemas.microsoft.com/office/drawing/2015/10/21/chartex" xmlns:cx3="http://schemas.microsoft.com/office/drawing/2016/5/9/chartex" xmlns:cx4="http://schemas.microsoft.com/office/drawing/2016/5/10/chartex" xmlns:cx5="http://schemas.microsoft.com/office/drawing/2016/5/11/chartex" xmlns:cx6="http://schemas.microsoft.com/office/drawing/2016/5/12/chartex" xmlns:cx7="http://schemas.microsoft.com/office/drawing/2016/5/13/chartex" xmlns:cx8="http://schemas.microsoft.com/office/drawing/2016/5/14/chartex" xmlns:mc="http://schemas.openxmlformats.org/markup-compatibility/2006" xmlns:aink="http://schemas.microsoft.com/office/drawing/2016/ink" xmlns:am3d="http://schemas.microsoft.com/office/drawing/2017/model3d" xmlns:o="urn:schemas-microsoft-com:office:office" xmlns:r="http://schemas.openxmlformats.org/officeDocument/2006/relationships" xmlns:m="http://schemas.openxmlformats.org/officeDocument/2006/math" xmlns:v="urn:schemas-microsoft-com:vml" xmlns:wp14="http://schemas.microsoft.com/office/word/2010/wordprocessingDrawing" xmlns:wp="http://schemas.openxmlformats.org/drawingml/2006/wordprocessingDrawing" xmlns:w10="urn:schemas-microsoft-com:office:word" xmlns:w="http://schemas.openxmlformats.org/wordprocessingml/2006/main" xmlns:w14="http://schemas.microsoft.com/office/word/2010/wordml" xmlns:w15="http://schemas.microsoft.com/office/word/2012/wordml" xmlns:w16cid="http://schemas.microsoft.com/office/word/2016/wordml/cid" xmlns:w16se="http://schemas.microsoft.com/office/word/2015/wordml/symex" xmlns:wpg="http://schemas.microsoft.com/office/word/2010/wordprocessingGroup" xmlns:wpi="http://schemas.microsoft.com/office/word/2010/wordprocessingInk" xmlns:wne="http://schemas.microsoft.com/office/word/2006/wordml" xmlns:wps="http://schemas.microsoft.com/office/word/2010/wordprocessingShape" mc:Ignorable="w14 w15 w16se w16cid wp14">
   <w:p>
     <w:pPr>
       <w:pStyle w:val="Footer"/>
@@ -959,7 +765,7 @@
 </file>
 
 <file path=word/footer2.xml><?xml version="1.0" encoding="utf-8"?>
-<w:ftr xmlns:wpc="http://schemas.microsoft.com/office/word/2010/wordprocessingCanvas" xmlns:cx="http://schemas.microsoft.com/office/drawing/2014/chartex" xmlns:cx1="http://schemas.microsoft.com/office/drawing/2015/9/8/chartex" xmlns:cx2="http://schemas.microsoft.com/office/drawing/2015/10/21/chartex" xmlns:cx3="http://schemas.microsoft.com/office/drawing/2016/5/9/chartex" xmlns:cx4="http://schemas.microsoft.com/office/drawing/2016/5/10/chartex" xmlns:cx5="http://schemas.microsoft.com/office/drawing/2016/5/11/chartex" xmlns:mc="http://schemas.openxmlformats.org/markup-compatibility/2006" xmlns:o="urn:schemas-microsoft-com:office:office" xmlns:r="http://schemas.openxmlformats.org/officeDocument/2006/relationships" xmlns:m="http://schemas.openxmlformats.org/officeDocument/2006/math" xmlns:v="urn:schemas-microsoft-com:vml" xmlns:wp14="http://schemas.microsoft.com/office/word/2010/wordprocessingDrawing" xmlns:wp="http://schemas.openxmlformats.org/drawingml/2006/wordprocessingDrawing" xmlns:w10="urn:schemas-microsoft-com:office:word" xmlns:w="http://schemas.openxmlformats.org/wordprocessingml/2006/main" xmlns:w14="http://schemas.microsoft.com/office/word/2010/wordml" xmlns:w15="http://schemas.microsoft.com/office/word/2012/wordml" xmlns:w16se="http://schemas.microsoft.com/office/word/2015/wordml/symex" xmlns:wpg="http://schemas.microsoft.com/office/word/2010/wordprocessingGroup" xmlns:wpi="http://schemas.microsoft.com/office/word/2010/wordprocessingInk" xmlns:wne="http://schemas.microsoft.com/office/word/2006/wordml" xmlns:wps="http://schemas.microsoft.com/office/word/2010/wordprocessingShape" mc:Ignorable="w14 w15 w16se wp14">
+<w:ftr xmlns:wpc="http://schemas.microsoft.com/office/word/2010/wordprocessingCanvas" xmlns:cx="http://schemas.microsoft.com/office/drawing/2014/chartex" xmlns:cx1="http://schemas.microsoft.com/office/drawing/2015/9/8/chartex" xmlns:cx2="http://schemas.microsoft.com/office/drawing/2015/10/21/chartex" xmlns:cx3="http://schemas.microsoft.com/office/drawing/2016/5/9/chartex" xmlns:cx4="http://schemas.microsoft.com/office/drawing/2016/5/10/chartex" xmlns:cx5="http://schemas.microsoft.com/office/drawing/2016/5/11/chartex" xmlns:cx6="http://schemas.microsoft.com/office/drawing/2016/5/12/chartex" xmlns:cx7="http://schemas.microsoft.com/office/drawing/2016/5/13/chartex" xmlns:cx8="http://schemas.microsoft.com/office/drawing/2016/5/14/chartex" xmlns:mc="http://schemas.openxmlformats.org/markup-compatibility/2006" xmlns:aink="http://schemas.microsoft.com/office/drawing/2016/ink" xmlns:am3d="http://schemas.microsoft.com/office/drawing/2017/model3d" xmlns:o="urn:schemas-microsoft-com:office:office" xmlns:r="http://schemas.openxmlformats.org/officeDocument/2006/relationships" xmlns:m="http://schemas.openxmlformats.org/officeDocument/2006/math" xmlns:v="urn:schemas-microsoft-com:vml" xmlns:wp14="http://schemas.microsoft.com/office/word/2010/wordprocessingDrawing" xmlns:wp="http://schemas.openxmlformats.org/drawingml/2006/wordprocessingDrawing" xmlns:w10="urn:schemas-microsoft-com:office:word" xmlns:w="http://schemas.openxmlformats.org/wordprocessingml/2006/main" xmlns:w14="http://schemas.microsoft.com/office/word/2010/wordml" xmlns:w15="http://schemas.microsoft.com/office/word/2012/wordml" xmlns:w16cid="http://schemas.microsoft.com/office/word/2016/wordml/cid" xmlns:w16se="http://schemas.microsoft.com/office/word/2015/wordml/symex" xmlns:wpg="http://schemas.microsoft.com/office/word/2010/wordprocessingGroup" xmlns:wpi="http://schemas.microsoft.com/office/word/2010/wordprocessingInk" xmlns:wne="http://schemas.microsoft.com/office/word/2006/wordml" xmlns:wps="http://schemas.microsoft.com/office/word/2010/wordprocessingShape" mc:Ignorable="w14 w15 w16se w16cid wp14">
   <w:p>
     <w:pPr>
       <w:pStyle w:val="Footer"/>
@@ -969,7 +775,7 @@
 </file>
 
 <file path=word/footer3.xml><?xml version="1.0" encoding="utf-8"?>
-<w:ftr xmlns:wpc="http://schemas.microsoft.com/office/word/2010/wordprocessingCanvas" xmlns:cx="http://schemas.microsoft.com/office/drawing/2014/chartex" xmlns:cx1="http://schemas.microsoft.com/office/drawing/2015/9/8/chartex" xmlns:cx2="http://schemas.microsoft.com/office/drawing/2015/10/21/chartex" xmlns:cx3="http://schemas.microsoft.com/office/drawing/2016/5/9/chartex" xmlns:cx4="http://schemas.microsoft.com/office/drawing/2016/5/10/chartex" xmlns:cx5="http://schemas.microsoft.com/office/drawing/2016/5/11/chartex" xmlns:mc="http://schemas.openxmlformats.org/markup-compatibility/2006" xmlns:o="urn:schemas-microsoft-com:office:office" xmlns:r="http://schemas.openxmlformats.org/officeDocument/2006/relationships" xmlns:m="http://schemas.openxmlformats.org/officeDocument/2006/math" xmlns:v="urn:schemas-microsoft-com:vml" xmlns:wp14="http://schemas.microsoft.com/office/word/2010/wordprocessingDrawing" xmlns:wp="http://schemas.openxmlformats.org/drawingml/2006/wordprocessingDrawing" xmlns:w10="urn:schemas-microsoft-com:office:word" xmlns:w="http://schemas.openxmlformats.org/wordprocessingml/2006/main" xmlns:w14="http://schemas.microsoft.com/office/word/2010/wordml" xmlns:w15="http://schemas.microsoft.com/office/word/2012/wordml" xmlns:w16se="http://schemas.microsoft.com/office/word/2015/wordml/symex" xmlns:wpg="http://schemas.microsoft.com/office/word/2010/wordprocessingGroup" xmlns:wpi="http://schemas.microsoft.com/office/word/2010/wordprocessingInk" xmlns:wne="http://schemas.microsoft.com/office/word/2006/wordml" xmlns:wps="http://schemas.microsoft.com/office/word/2010/wordprocessingShape" mc:Ignorable="w14 w15 w16se wp14">
+<w:ftr xmlns:wpc="http://schemas.microsoft.com/office/word/2010/wordprocessingCanvas" xmlns:cx="http://schemas.microsoft.com/office/drawing/2014/chartex" xmlns:cx1="http://schemas.microsoft.com/office/drawing/2015/9/8/chartex" xmlns:cx2="http://schemas.microsoft.com/office/drawing/2015/10/21/chartex" xmlns:cx3="http://schemas.microsoft.com/office/drawing/2016/5/9/chartex" xmlns:cx4="http://schemas.microsoft.com/office/drawing/2016/5/10/chartex" xmlns:cx5="http://schemas.microsoft.com/office/drawing/2016/5/11/chartex" xmlns:cx6="http://schemas.microsoft.com/office/drawing/2016/5/12/chartex" xmlns:cx7="http://schemas.microsoft.com/office/drawing/2016/5/13/chartex" xmlns:cx8="http://schemas.microsoft.com/office/drawing/2016/5/14/chartex" xmlns:mc="http://schemas.openxmlformats.org/markup-compatibility/2006" xmlns:aink="http://schemas.microsoft.com/office/drawing/2016/ink" xmlns:am3d="http://schemas.microsoft.com/office/drawing/2017/model3d" xmlns:o="urn:schemas-microsoft-com:office:office" xmlns:r="http://schemas.openxmlformats.org/officeDocument/2006/relationships" xmlns:m="http://schemas.openxmlformats.org/officeDocument/2006/math" xmlns:v="urn:schemas-microsoft-com:vml" xmlns:wp14="http://schemas.microsoft.com/office/word/2010/wordprocessingDrawing" xmlns:wp="http://schemas.openxmlformats.org/drawingml/2006/wordprocessingDrawing" xmlns:w10="urn:schemas-microsoft-com:office:word" xmlns:w="http://schemas.openxmlformats.org/wordprocessingml/2006/main" xmlns:w14="http://schemas.microsoft.com/office/word/2010/wordml" xmlns:w15="http://schemas.microsoft.com/office/word/2012/wordml" xmlns:w16cid="http://schemas.microsoft.com/office/word/2016/wordml/cid" xmlns:w16se="http://schemas.microsoft.com/office/word/2015/wordml/symex" xmlns:wpg="http://schemas.microsoft.com/office/word/2010/wordprocessingGroup" xmlns:wpi="http://schemas.microsoft.com/office/word/2010/wordprocessingInk" xmlns:wne="http://schemas.microsoft.com/office/word/2006/wordml" xmlns:wps="http://schemas.microsoft.com/office/word/2010/wordprocessingShape" mc:Ignorable="w14 w15 w16se w16cid wp14">
   <w:p>
     <w:pPr>
       <w:pStyle w:val="Footer"/>
@@ -979,7 +785,7 @@
 </file>
 
 <file path=word/footnotes.xml><?xml version="1.0" encoding="utf-8"?>
-<w:footnotes xmlns:wpc="http://schemas.microsoft.com/office/word/2010/wordprocessingCanvas" xmlns:cx="http://schemas.microsoft.com/office/drawing/2014/chartex" xmlns:cx1="http://schemas.microsoft.com/office/drawing/2015/9/8/chartex" xmlns:cx2="http://schemas.microsoft.com/office/drawing/2015/10/21/chartex" xmlns:cx3="http://schemas.microsoft.com/office/drawing/2016/5/9/chartex" xmlns:cx4="http://schemas.microsoft.com/office/drawing/2016/5/10/chartex" xmlns:cx5="http://schemas.microsoft.com/office/drawing/2016/5/11/chartex" xmlns:mc="http://schemas.openxmlformats.org/markup-compatibility/2006" xmlns:o="urn:schemas-microsoft-com:office:office" xmlns:r="http://schemas.openxmlformats.org/officeDocument/2006/relationships" xmlns:m="http://schemas.openxmlformats.org/officeDocument/2006/math" xmlns:v="urn:schemas-microsoft-com:vml" xmlns:wp14="http://schemas.microsoft.com/office/word/2010/wordprocessingDrawing" xmlns:wp="http://schemas.openxmlformats.org/drawingml/2006/wordprocessingDrawing" xmlns:w10="urn:schemas-microsoft-com:office:word" xmlns:w="http://schemas.openxmlformats.org/wordprocessingml/2006/main" xmlns:w14="http://schemas.microsoft.com/office/word/2010/wordml" xmlns:w15="http://schemas.microsoft.com/office/word/2012/wordml" xmlns:w16se="http://schemas.microsoft.com/office/word/2015/wordml/symex" xmlns:wpg="http://schemas.microsoft.com/office/word/2010/wordprocessingGroup" xmlns:wpi="http://schemas.microsoft.com/office/word/2010/wordprocessingInk" xmlns:wne="http://schemas.microsoft.com/office/word/2006/wordml" xmlns:wps="http://schemas.microsoft.com/office/word/2010/wordprocessingShape" mc:Ignorable="w14 w15 w16se wp14">
+<w:footnotes xmlns:wpc="http://schemas.microsoft.com/office/word/2010/wordprocessingCanvas" xmlns:cx="http://schemas.microsoft.com/office/drawing/2014/chartex" xmlns:cx1="http://schemas.microsoft.com/office/drawing/2015/9/8/chartex" xmlns:cx2="http://schemas.microsoft.com/office/drawing/2015/10/21/chartex" xmlns:cx3="http://schemas.microsoft.com/office/drawing/2016/5/9/chartex" xmlns:cx4="http://schemas.microsoft.com/office/drawing/2016/5/10/chartex" xmlns:cx5="http://schemas.microsoft.com/office/drawing/2016/5/11/chartex" xmlns:cx6="http://schemas.microsoft.com/office/drawing/2016/5/12/chartex" xmlns:cx7="http://schemas.microsoft.com/office/drawing/2016/5/13/chartex" xmlns:cx8="http://schemas.microsoft.com/office/drawing/2016/5/14/chartex" xmlns:mc="http://schemas.openxmlformats.org/markup-compatibility/2006" xmlns:aink="http://schemas.microsoft.com/office/drawing/2016/ink" xmlns:am3d="http://schemas.microsoft.com/office/drawing/2017/model3d" xmlns:o="urn:schemas-microsoft-com:office:office" xmlns:r="http://schemas.openxmlformats.org/officeDocument/2006/relationships" xmlns:m="http://schemas.openxmlformats.org/officeDocument/2006/math" xmlns:v="urn:schemas-microsoft-com:vml" xmlns:wp14="http://schemas.microsoft.com/office/word/2010/wordprocessingDrawing" xmlns:wp="http://schemas.openxmlformats.org/drawingml/2006/wordprocessingDrawing" xmlns:w10="urn:schemas-microsoft-com:office:word" xmlns:w="http://schemas.openxmlformats.org/wordprocessingml/2006/main" xmlns:w14="http://schemas.microsoft.com/office/word/2010/wordml" xmlns:w15="http://schemas.microsoft.com/office/word/2012/wordml" xmlns:w16cid="http://schemas.microsoft.com/office/word/2016/wordml/cid" xmlns:w16se="http://schemas.microsoft.com/office/word/2015/wordml/symex" xmlns:wpg="http://schemas.microsoft.com/office/word/2010/wordprocessingGroup" xmlns:wpi="http://schemas.microsoft.com/office/word/2010/wordprocessingInk" xmlns:wne="http://schemas.microsoft.com/office/word/2006/wordml" xmlns:wps="http://schemas.microsoft.com/office/word/2010/wordprocessingShape" mc:Ignorable="w14 w15 w16se w16cid wp14">
   <w:footnote w:type="separator" w:id="-1">
     <w:p>
       <w:pPr>
@@ -1004,7 +810,7 @@
 </file>
 
 <file path=word/header1.xml><?xml version="1.0" encoding="utf-8"?>
-<w:hdr xmlns:wpc="http://schemas.microsoft.com/office/word/2010/wordprocessingCanvas" xmlns:cx="http://schemas.microsoft.com/office/drawing/2014/chartex" xmlns:cx1="http://schemas.microsoft.com/office/drawing/2015/9/8/chartex" xmlns:cx2="http://schemas.microsoft.com/office/drawing/2015/10/21/chartex" xmlns:cx3="http://schemas.microsoft.com/office/drawing/2016/5/9/chartex" xmlns:cx4="http://schemas.microsoft.com/office/drawing/2016/5/10/chartex" xmlns:cx5="http://schemas.microsoft.com/office/drawing/2016/5/11/chartex" xmlns:mc="http://schemas.openxmlformats.org/markup-compatibility/2006" xmlns:o="urn:schemas-microsoft-com:office:office" xmlns:r="http://schemas.openxmlformats.org/officeDocument/2006/relationships" xmlns:m="http://schemas.openxmlformats.org/officeDocument/2006/math" xmlns:v="urn:schemas-microsoft-com:vml" xmlns:wp14="http://schemas.microsoft.com/office/word/2010/wordprocessingDrawing" xmlns:wp="http://schemas.openxmlformats.org/drawingml/2006/wordprocessingDrawing" xmlns:w10="urn:schemas-microsoft-com:office:word" xmlns:w="http://schemas.openxmlformats.org/wordprocessingml/2006/main" xmlns:w14="http://schemas.microsoft.com/office/word/2010/wordml" xmlns:w15="http://schemas.microsoft.com/office/word/2012/wordml" xmlns:w16se="http://schemas.microsoft.com/office/word/2015/wordml/symex" xmlns:wpg="http://schemas.microsoft.com/office/word/2010/wordprocessingGroup" xmlns:wpi="http://schemas.microsoft.com/office/word/2010/wordprocessingInk" xmlns:wne="http://schemas.microsoft.com/office/word/2006/wordml" xmlns:wps="http://schemas.microsoft.com/office/word/2010/wordprocessingShape" mc:Ignorable="w14 w15 w16se wp14">
+<w:hdr xmlns:wpc="http://schemas.microsoft.com/office/word/2010/wordprocessingCanvas" xmlns:cx="http://schemas.microsoft.com/office/drawing/2014/chartex" xmlns:cx1="http://schemas.microsoft.com/office/drawing/2015/9/8/chartex" xmlns:cx2="http://schemas.microsoft.com/office/drawing/2015/10/21/chartex" xmlns:cx3="http://schemas.microsoft.com/office/drawing/2016/5/9/chartex" xmlns:cx4="http://schemas.microsoft.com/office/drawing/2016/5/10/chartex" xmlns:cx5="http://schemas.microsoft.com/office/drawing/2016/5/11/chartex" xmlns:cx6="http://schemas.microsoft.com/office/drawing/2016/5/12/chartex" xmlns:cx7="http://schemas.microsoft.com/office/drawing/2016/5/13/chartex" xmlns:cx8="http://schemas.microsoft.com/office/drawing/2016/5/14/chartex" xmlns:mc="http://schemas.openxmlformats.org/markup-compatibility/2006" xmlns:aink="http://schemas.microsoft.com/office/drawing/2016/ink" xmlns:am3d="http://schemas.microsoft.com/office/drawing/2017/model3d" xmlns:o="urn:schemas-microsoft-com:office:office" xmlns:r="http://schemas.openxmlformats.org/officeDocument/2006/relationships" xmlns:m="http://schemas.openxmlformats.org/officeDocument/2006/math" xmlns:v="urn:schemas-microsoft-com:vml" xmlns:wp14="http://schemas.microsoft.com/office/word/2010/wordprocessingDrawing" xmlns:wp="http://schemas.openxmlformats.org/drawingml/2006/wordprocessingDrawing" xmlns:w10="urn:schemas-microsoft-com:office:word" xmlns:w="http://schemas.openxmlformats.org/wordprocessingml/2006/main" xmlns:w14="http://schemas.microsoft.com/office/word/2010/wordml" xmlns:w15="http://schemas.microsoft.com/office/word/2012/wordml" xmlns:w16cid="http://schemas.microsoft.com/office/word/2016/wordml/cid" xmlns:w16se="http://schemas.microsoft.com/office/word/2015/wordml/symex" xmlns:wpg="http://schemas.microsoft.com/office/word/2010/wordprocessingGroup" xmlns:wpi="http://schemas.microsoft.com/office/word/2010/wordprocessingInk" xmlns:wne="http://schemas.microsoft.com/office/word/2006/wordml" xmlns:wps="http://schemas.microsoft.com/office/word/2010/wordprocessingShape" mc:Ignorable="w14 w15 w16se w16cid wp14">
   <w:p>
     <w:pPr>
       <w:pStyle w:val="Header"/>
@@ -1014,7 +820,7 @@
 </file>
 
 <file path=word/header2.xml><?xml version="1.0" encoding="utf-8"?>
-<w:hdr xmlns:wpc="http://schemas.microsoft.com/office/word/2010/wordprocessingCanvas" xmlns:cx="http://schemas.microsoft.com/office/drawing/2014/chartex" xmlns:cx1="http://schemas.microsoft.com/office/drawing/2015/9/8/chartex" xmlns:cx2="http://schemas.microsoft.com/office/drawing/2015/10/21/chartex" xmlns:cx3="http://schemas.microsoft.com/office/drawing/2016/5/9/chartex" xmlns:cx4="http://schemas.microsoft.com/office/drawing/2016/5/10/chartex" xmlns:cx5="http://schemas.microsoft.com/office/drawing/2016/5/11/chartex" xmlns:mc="http://schemas.openxmlformats.org/markup-compatibility/2006" xmlns:o="urn:schemas-microsoft-com:office:office" xmlns:r="http://schemas.openxmlformats.org/officeDocument/2006/relationships" xmlns:m="http://schemas.openxmlformats.org/officeDocument/2006/math" xmlns:v="urn:schemas-microsoft-com:vml" xmlns:wp14="http://schemas.microsoft.com/office/word/2010/wordprocessingDrawing" xmlns:wp="http://schemas.openxmlformats.org/drawingml/2006/wordprocessingDrawing" xmlns:w10="urn:schemas-microsoft-com:office:word" xmlns:w="http://schemas.openxmlformats.org/wordprocessingml/2006/main" xmlns:w14="http://schemas.microsoft.com/office/word/2010/wordml" xmlns:w15="http://schemas.microsoft.com/office/word/2012/wordml" xmlns:w16se="http://schemas.microsoft.com/office/word/2015/wordml/symex" xmlns:wpg="http://schemas.microsoft.com/office/word/2010/wordprocessingGroup" xmlns:wpi="http://schemas.microsoft.com/office/word/2010/wordprocessingInk" xmlns:wne="http://schemas.microsoft.com/office/word/2006/wordml" xmlns:wps="http://schemas.microsoft.com/office/word/2010/wordprocessingShape" mc:Ignorable="w14 w15 w16se wp14">
+<w:hdr xmlns:wpc="http://schemas.microsoft.com/office/word/2010/wordprocessingCanvas" xmlns:cx="http://schemas.microsoft.com/office/drawing/2014/chartex" xmlns:cx1="http://schemas.microsoft.com/office/drawing/2015/9/8/chartex" xmlns:cx2="http://schemas.microsoft.com/office/drawing/2015/10/21/chartex" xmlns:cx3="http://schemas.microsoft.com/office/drawing/2016/5/9/chartex" xmlns:cx4="http://schemas.microsoft.com/office/drawing/2016/5/10/chartex" xmlns:cx5="http://schemas.microsoft.com/office/drawing/2016/5/11/chartex" xmlns:cx6="http://schemas.microsoft.com/office/drawing/2016/5/12/chartex" xmlns:cx7="http://schemas.microsoft.com/office/drawing/2016/5/13/chartex" xmlns:cx8="http://schemas.microsoft.com/office/drawing/2016/5/14/chartex" xmlns:mc="http://schemas.openxmlformats.org/markup-compatibility/2006" xmlns:aink="http://schemas.microsoft.com/office/drawing/2016/ink" xmlns:am3d="http://schemas.microsoft.com/office/drawing/2017/model3d" xmlns:o="urn:schemas-microsoft-com:office:office" xmlns:r="http://schemas.openxmlformats.org/officeDocument/2006/relationships" xmlns:m="http://schemas.openxmlformats.org/officeDocument/2006/math" xmlns:v="urn:schemas-microsoft-com:vml" xmlns:wp14="http://schemas.microsoft.com/office/word/2010/wordprocessingDrawing" xmlns:wp="http://schemas.openxmlformats.org/drawingml/2006/wordprocessingDrawing" xmlns:w10="urn:schemas-microsoft-com:office:word" xmlns:w="http://schemas.openxmlformats.org/wordprocessingml/2006/main" xmlns:w14="http://schemas.microsoft.com/office/word/2010/wordml" xmlns:w15="http://schemas.microsoft.com/office/word/2012/wordml" xmlns:w16cid="http://schemas.microsoft.com/office/word/2016/wordml/cid" xmlns:w16se="http://schemas.microsoft.com/office/word/2015/wordml/symex" xmlns:wpg="http://schemas.microsoft.com/office/word/2010/wordprocessingGroup" xmlns:wpi="http://schemas.microsoft.com/office/word/2010/wordprocessingInk" xmlns:wne="http://schemas.microsoft.com/office/word/2006/wordml" xmlns:wps="http://schemas.microsoft.com/office/word/2010/wordprocessingShape" mc:Ignorable="w14 w15 w16se w16cid wp14">
   <w:p>
     <w:pPr>
       <w:pStyle w:val="Header"/>
@@ -1042,7 +848,7 @@
       <w:rPr>
         <w:noProof/>
       </w:rPr>
-      <w:t>1</w:t>
+      <w:t>2</w:t>
     </w:r>
     <w:r>
       <w:rPr>
@@ -1063,7 +869,7 @@
 </file>
 
 <file path=word/header3.xml><?xml version="1.0" encoding="utf-8"?>
-<w:hdr xmlns:wpc="http://schemas.microsoft.com/office/word/2010/wordprocessingCanvas" xmlns:cx="http://schemas.microsoft.com/office/drawing/2014/chartex" xmlns:cx1="http://schemas.microsoft.com/office/drawing/2015/9/8/chartex" xmlns:cx2="http://schemas.microsoft.com/office/drawing/2015/10/21/chartex" xmlns:cx3="http://schemas.microsoft.com/office/drawing/2016/5/9/chartex" xmlns:cx4="http://schemas.microsoft.com/office/drawing/2016/5/10/chartex" xmlns:cx5="http://schemas.microsoft.com/office/drawing/2016/5/11/chartex" xmlns:mc="http://schemas.openxmlformats.org/markup-compatibility/2006" xmlns:o="urn:schemas-microsoft-com:office:office" xmlns:r="http://schemas.openxmlformats.org/officeDocument/2006/relationships" xmlns:m="http://schemas.openxmlformats.org/officeDocument/2006/math" xmlns:v="urn:schemas-microsoft-com:vml" xmlns:wp14="http://schemas.microsoft.com/office/word/2010/wordprocessingDrawing" xmlns:wp="http://schemas.openxmlformats.org/drawingml/2006/wordprocessingDrawing" xmlns:w10="urn:schemas-microsoft-com:office:word" xmlns:w="http://schemas.openxmlformats.org/wordprocessingml/2006/main" xmlns:w14="http://schemas.microsoft.com/office/word/2010/wordml" xmlns:w15="http://schemas.microsoft.com/office/word/2012/wordml" xmlns:w16se="http://schemas.microsoft.com/office/word/2015/wordml/symex" xmlns:wpg="http://schemas.microsoft.com/office/word/2010/wordprocessingGroup" xmlns:wpi="http://schemas.microsoft.com/office/word/2010/wordprocessingInk" xmlns:wne="http://schemas.microsoft.com/office/word/2006/wordml" xmlns:wps="http://schemas.microsoft.com/office/word/2010/wordprocessingShape" mc:Ignorable="w14 w15 w16se wp14">
+<w:hdr xmlns:wpc="http://schemas.microsoft.com/office/word/2010/wordprocessingCanvas" xmlns:cx="http://schemas.microsoft.com/office/drawing/2014/chartex" xmlns:cx1="http://schemas.microsoft.com/office/drawing/2015/9/8/chartex" xmlns:cx2="http://schemas.microsoft.com/office/drawing/2015/10/21/chartex" xmlns:cx3="http://schemas.microsoft.com/office/drawing/2016/5/9/chartex" xmlns:cx4="http://schemas.microsoft.com/office/drawing/2016/5/10/chartex" xmlns:cx5="http://schemas.microsoft.com/office/drawing/2016/5/11/chartex" xmlns:cx6="http://schemas.microsoft.com/office/drawing/2016/5/12/chartex" xmlns:cx7="http://schemas.microsoft.com/office/drawing/2016/5/13/chartex" xmlns:cx8="http://schemas.microsoft.com/office/drawing/2016/5/14/chartex" xmlns:mc="http://schemas.openxmlformats.org/markup-compatibility/2006" xmlns:aink="http://schemas.microsoft.com/office/drawing/2016/ink" xmlns:am3d="http://schemas.microsoft.com/office/drawing/2017/model3d" xmlns:o="urn:schemas-microsoft-com:office:office" xmlns:r="http://schemas.openxmlformats.org/officeDocument/2006/relationships" xmlns:m="http://schemas.openxmlformats.org/officeDocument/2006/math" xmlns:v="urn:schemas-microsoft-com:vml" xmlns:wp14="http://schemas.microsoft.com/office/word/2010/wordprocessingDrawing" xmlns:wp="http://schemas.openxmlformats.org/drawingml/2006/wordprocessingDrawing" xmlns:w10="urn:schemas-microsoft-com:office:word" xmlns:w="http://schemas.openxmlformats.org/wordprocessingml/2006/main" xmlns:w14="http://schemas.microsoft.com/office/word/2010/wordml" xmlns:w15="http://schemas.microsoft.com/office/word/2012/wordml" xmlns:w16cid="http://schemas.microsoft.com/office/word/2016/wordml/cid" xmlns:w16se="http://schemas.microsoft.com/office/word/2015/wordml/symex" xmlns:wpg="http://schemas.microsoft.com/office/word/2010/wordprocessingGroup" xmlns:wpi="http://schemas.microsoft.com/office/word/2010/wordprocessingInk" xmlns:wne="http://schemas.microsoft.com/office/word/2006/wordml" xmlns:wps="http://schemas.microsoft.com/office/word/2010/wordprocessingShape" mc:Ignorable="w14 w15 w16se w16cid wp14">
   <w:p>
     <w:pPr>
       <w:pStyle w:val="Header"/>
@@ -1073,7 +879,7 @@
 </file>
 
 <file path=word/styles.xml><?xml version="1.0" encoding="utf-8"?>
-<w:styles xmlns:mc="http://schemas.openxmlformats.org/markup-compatibility/2006" xmlns:r="http://schemas.openxmlformats.org/officeDocument/2006/relationships" xmlns:w="http://schemas.openxmlformats.org/wordprocessingml/2006/main" xmlns:w14="http://schemas.microsoft.com/office/word/2010/wordml" xmlns:w15="http://schemas.microsoft.com/office/word/2012/wordml" xmlns:w16se="http://schemas.microsoft.com/office/word/2015/wordml/symex" mc:Ignorable="w14 w15 w16se">
+<w:styles xmlns:mc="http://schemas.openxmlformats.org/markup-compatibility/2006" xmlns:r="http://schemas.openxmlformats.org/officeDocument/2006/relationships" xmlns:w="http://schemas.openxmlformats.org/wordprocessingml/2006/main" xmlns:w14="http://schemas.microsoft.com/office/word/2010/wordml" xmlns:w15="http://schemas.microsoft.com/office/word/2012/wordml" xmlns:w16cid="http://schemas.microsoft.com/office/word/2016/wordml/cid" xmlns:w16se="http://schemas.microsoft.com/office/word/2015/wordml/symex" mc:Ignorable="w14 w15 w16se w16cid">
   <w:docDefaults>
     <w:rPrDefault>
       <w:rPr>
@@ -1089,7 +895,7 @@
       </w:pPr>
     </w:pPrDefault>
   </w:docDefaults>
-  <w:latentStyles w:defLockedState="0" w:defUIPriority="99" w:defSemiHidden="0" w:defUnhideWhenUsed="0" w:defQFormat="0" w:count="374">
+  <w:latentStyles w:defLockedState="0" w:defUIPriority="99" w:defSemiHidden="0" w:defUnhideWhenUsed="0" w:defQFormat="0" w:count="375">
     <w:lsdException w:name="Normal" w:uiPriority="0" w:qFormat="1"/>
     <w:lsdException w:name="heading 1" w:uiPriority="9" w:qFormat="1"/>
     <w:lsdException w:name="heading 2" w:semiHidden="1" w:uiPriority="9" w:unhideWhenUsed="1" w:qFormat="1"/>
@@ -1195,7 +1001,6 @@
     <w:lsdException w:name="HTML Sample" w:semiHidden="1" w:unhideWhenUsed="1"/>
     <w:lsdException w:name="HTML Typewriter" w:semiHidden="1" w:unhideWhenUsed="1"/>
     <w:lsdException w:name="HTML Variable" w:semiHidden="1" w:unhideWhenUsed="1"/>
-    <w:lsdException w:name="Normal Table" w:semiHidden="1" w:unhideWhenUsed="1"/>
     <w:lsdException w:name="annotation subject" w:semiHidden="1" w:unhideWhenUsed="1"/>
     <w:lsdException w:name="No List" w:semiHidden="1" w:unhideWhenUsed="1"/>
     <w:lsdException w:name="Outline List 1" w:semiHidden="1" w:unhideWhenUsed="1"/>
@@ -1242,10 +1047,8 @@
     <w:lsdException w:name="Table Subtle 2" w:semiHidden="1" w:unhideWhenUsed="1"/>
     <w:lsdException w:name="Table Web 1" w:semiHidden="1" w:unhideWhenUsed="1"/>
     <w:lsdException w:name="Table Web 2" w:semiHidden="1" w:unhideWhenUsed="1"/>
-    <w:lsdException w:name="Table Web 3" w:semiHidden="1" w:unhideWhenUsed="1"/>
     <w:lsdException w:name="Balloon Text" w:semiHidden="1" w:unhideWhenUsed="1"/>
     <w:lsdException w:name="Table Grid" w:uiPriority="39"/>
-    <w:lsdException w:name="Table Theme" w:semiHidden="1" w:unhideWhenUsed="1"/>
     <w:lsdException w:name="Placeholder Text" w:semiHidden="1"/>
     <w:lsdException w:name="No Spacing" w:uiPriority="1" w:qFormat="1"/>
     <w:lsdException w:name="Light Shading" w:uiPriority="60"/>
@@ -1464,6 +1267,7 @@
     <w:lsdException w:name="Mention" w:semiHidden="1" w:unhideWhenUsed="1"/>
     <w:lsdException w:name="Smart Hyperlink" w:semiHidden="1" w:unhideWhenUsed="1"/>
     <w:lsdException w:name="Hashtag" w:semiHidden="1" w:unhideWhenUsed="1"/>
+    <w:lsdException w:name="Unresolved Mention" w:semiHidden="1" w:unhideWhenUsed="1"/>
   </w:latentStyles>
   <w:style w:type="paragraph" w:default="1" w:styleId="Normal">
     <w:name w:val="Normal"/>

</xml_diff>

<commit_message>
Updating documentation post Progress Report 2. Removed unused user guide
</commit_message>
<xml_diff>
--- a/Project Documentation/Capstone Documents/Hagerman_Kendrick_Risk_Mitigation.docx
+++ b/Project Documentation/Capstone Documents/Hagerman_Kendrick_Risk_Mitigation.docx
@@ -247,456 +247,165 @@
           <w:szCs w:val="28"/>
         </w:rPr>
       </w:pPr>
+    </w:p>
+    <w:p>
+      <w:r>
+        <w:rPr>
+          <w:b/>
+          <w:sz w:val="28"/>
+          <w:szCs w:val="28"/>
+        </w:rPr>
+        <w:lastRenderedPageBreak/>
+        <w:t>Risk Name:</w:t>
+      </w:r>
+      <w:r>
+        <w:rPr>
+          <w:b/>
+          <w:sz w:val="28"/>
+          <w:szCs w:val="28"/>
+        </w:rPr>
+        <w:t xml:space="preserve"> </w:t>
+      </w:r>
+      <w:r>
+        <w:t>Risk# 103 - There is no maintenance budget or plan in place after the program deploys</w:t>
+      </w:r>
+    </w:p>
+    <w:p>
+      <w:pPr>
+        <w:rPr>
+          <w:b/>
+          <w:sz w:val="28"/>
+          <w:szCs w:val="28"/>
+        </w:rPr>
+      </w:pPr>
+      <w:r>
+        <w:rPr>
+          <w:b/>
+          <w:sz w:val="28"/>
+          <w:szCs w:val="28"/>
+        </w:rPr>
+        <w:t>Risk Root Cause:</w:t>
+      </w:r>
+      <w:r>
+        <w:rPr>
+          <w:b/>
+          <w:sz w:val="28"/>
+          <w:szCs w:val="28"/>
+        </w:rPr>
+        <w:t xml:space="preserve"> </w:t>
+      </w:r>
+      <w:r>
+        <w:t>Requirements – Maintenance Concern</w:t>
+      </w:r>
+    </w:p>
+    <w:p>
+      <w:pPr>
+        <w:rPr>
+          <w:rFonts w:cs="Arial"/>
+          <w:bCs/>
+        </w:rPr>
+      </w:pPr>
+      <w:r>
+        <w:rPr>
+          <w:b/>
+          <w:sz w:val="28"/>
+          <w:szCs w:val="28"/>
+        </w:rPr>
+        <w:t>Risk Condition:</w:t>
+      </w:r>
+      <w:r>
+        <w:rPr>
+          <w:b/>
+          <w:sz w:val="28"/>
+          <w:szCs w:val="28"/>
+        </w:rPr>
+        <w:t xml:space="preserve"> </w:t>
+      </w:r>
+      <w:r>
+        <w:rPr>
+          <w:rFonts w:cs="Arial"/>
+          <w:bCs/>
+        </w:rPr>
+        <w:t>I do not know if they have a maintenance budget planned for deploying the software or teaching new people.</w:t>
+      </w:r>
+    </w:p>
+    <w:p>
+      <w:pPr>
+        <w:rPr>
+          <w:b/>
+          <w:sz w:val="28"/>
+          <w:szCs w:val="28"/>
+        </w:rPr>
+      </w:pPr>
+      <w:r>
+        <w:rPr>
+          <w:b/>
+          <w:sz w:val="28"/>
+          <w:szCs w:val="28"/>
+        </w:rPr>
+        <w:t>Risk Consequences:</w:t>
+      </w:r>
+      <w:r>
+        <w:rPr>
+          <w:b/>
+          <w:sz w:val="28"/>
+          <w:szCs w:val="28"/>
+        </w:rPr>
+        <w:t xml:space="preserve"> </w:t>
+      </w:r>
+      <w:r>
+        <w:t>Since there is no plan to teach store managers currently, new store managers will not understand how to connect to or even use the software.  This means the software could become unused.</w:t>
+      </w:r>
+    </w:p>
+    <w:p>
+      <w:r>
+        <w:rPr>
+          <w:b/>
+          <w:sz w:val="28"/>
+          <w:szCs w:val="28"/>
+        </w:rPr>
+        <w:t>Risk Severity and Probability:</w:t>
+      </w:r>
+      <w:r>
+        <w:rPr>
+          <w:b/>
+          <w:sz w:val="28"/>
+          <w:szCs w:val="28"/>
+        </w:rPr>
+        <w:t xml:space="preserve"> </w:t>
+      </w:r>
+      <w:r>
+        <w:t>H</w:t>
+      </w:r>
+      <w:r>
+        <w:t>, .4</w:t>
+      </w:r>
+    </w:p>
+    <w:p>
+      <w:r>
+        <w:rPr>
+          <w:b/>
+          <w:sz w:val="28"/>
+          <w:szCs w:val="28"/>
+        </w:rPr>
+        <w:t>Potential Solution(s):</w:t>
+      </w:r>
+      <w:r>
+        <w:rPr>
+          <w:b/>
+          <w:sz w:val="28"/>
+          <w:szCs w:val="28"/>
+        </w:rPr>
+        <w:t xml:space="preserve"> </w:t>
+      </w:r>
+      <w:r>
+        <w:t>I need to work with the stakeholders to generate a user guide and have this deployed with the application.</w:t>
+      </w:r>
+    </w:p>
+    <w:p>
       <w:bookmarkStart w:id="0" w:name="_GoBack"/>
       <w:bookmarkEnd w:id="0"/>
     </w:p>
-    <w:p>
-      <w:r>
-        <w:rPr>
-          <w:b/>
-          <w:sz w:val="28"/>
-          <w:szCs w:val="28"/>
-        </w:rPr>
-        <w:lastRenderedPageBreak/>
-        <w:t>Risk Name:</w:t>
-      </w:r>
-      <w:r>
-        <w:rPr>
-          <w:b/>
-          <w:sz w:val="28"/>
-          <w:szCs w:val="28"/>
-        </w:rPr>
-        <w:t xml:space="preserve"> </w:t>
-      </w:r>
-      <w:r>
-        <w:t xml:space="preserve">Risk# 102 – Stakeholders may have conflicting or additional requirements </w:t>
-      </w:r>
-    </w:p>
-    <w:p>
-      <w:pPr>
-        <w:rPr>
-          <w:b/>
-          <w:sz w:val="28"/>
-          <w:szCs w:val="28"/>
-        </w:rPr>
-      </w:pPr>
-      <w:r>
-        <w:rPr>
-          <w:b/>
-          <w:sz w:val="28"/>
-          <w:szCs w:val="28"/>
-        </w:rPr>
-        <w:t>Risk Root Cause:</w:t>
-      </w:r>
-      <w:r>
-        <w:rPr>
-          <w:b/>
-          <w:sz w:val="28"/>
-          <w:szCs w:val="28"/>
-        </w:rPr>
-        <w:t xml:space="preserve"> </w:t>
-      </w:r>
-      <w:r>
-        <w:t>Requirements - Scope Creep</w:t>
-      </w:r>
-    </w:p>
-    <w:p>
-      <w:r>
-        <w:rPr>
-          <w:b/>
-          <w:sz w:val="28"/>
-          <w:szCs w:val="28"/>
-        </w:rPr>
-        <w:t>Risk Condition:</w:t>
-      </w:r>
-      <w:r>
-        <w:rPr>
-          <w:b/>
-          <w:sz w:val="28"/>
-          <w:szCs w:val="28"/>
-        </w:rPr>
-        <w:t xml:space="preserve"> </w:t>
-      </w:r>
-      <w:r>
-        <w:t>Since there are 6 division managers (who are my stakeholders), it’s possible that their requirements could clash or they could want more functionality than what I can achieve in the deadline.</w:t>
-      </w:r>
-    </w:p>
-    <w:p>
-      <w:pPr>
-        <w:rPr>
-          <w:b/>
-          <w:sz w:val="28"/>
-          <w:szCs w:val="28"/>
-        </w:rPr>
-      </w:pPr>
-      <w:r>
-        <w:rPr>
-          <w:b/>
-          <w:sz w:val="28"/>
-          <w:szCs w:val="28"/>
-        </w:rPr>
-        <w:t>Risk Consequences:</w:t>
-      </w:r>
-      <w:r>
-        <w:rPr>
-          <w:b/>
-          <w:sz w:val="28"/>
-          <w:szCs w:val="28"/>
-        </w:rPr>
-        <w:t xml:space="preserve"> </w:t>
-      </w:r>
-      <w:r>
-        <w:t>If any user can access the program, people could use it to create fake Food Giant flyers, possibly causing confusion at each store.  Also, if any user has access to the application, it’s possible that users could exhaust the application’s bandwidth, costing the company excessive bandwidth costs.</w:t>
-      </w:r>
-    </w:p>
-    <w:p>
-      <w:r>
-        <w:rPr>
-          <w:b/>
-          <w:sz w:val="28"/>
-          <w:szCs w:val="28"/>
-        </w:rPr>
-        <w:t>Risk Severity and Probability:</w:t>
-      </w:r>
-      <w:r>
-        <w:rPr>
-          <w:b/>
-          <w:sz w:val="28"/>
-          <w:szCs w:val="28"/>
-        </w:rPr>
-        <w:t xml:space="preserve"> </w:t>
-      </w:r>
-      <w:r>
-        <w:t>M, .2</w:t>
-      </w:r>
-    </w:p>
-    <w:p>
-      <w:r>
-        <w:rPr>
-          <w:b/>
-          <w:sz w:val="28"/>
-          <w:szCs w:val="28"/>
-        </w:rPr>
-        <w:t>Potential Solution(s):</w:t>
-      </w:r>
-      <w:r>
-        <w:rPr>
-          <w:b/>
-          <w:sz w:val="28"/>
-          <w:szCs w:val="28"/>
-        </w:rPr>
-        <w:t xml:space="preserve"> </w:t>
-      </w:r>
-      <w:r>
-        <w:t>As stated, I need to limit access to the application and create user account roles so I can control who can alter what.</w:t>
-      </w:r>
-    </w:p>
-    <w:p/>
-    <w:p>
-      <w:r>
-        <w:rPr>
-          <w:b/>
-          <w:sz w:val="28"/>
-          <w:szCs w:val="28"/>
-        </w:rPr>
-        <w:t>Risk Name:</w:t>
-      </w:r>
-      <w:r>
-        <w:rPr>
-          <w:b/>
-          <w:sz w:val="28"/>
-          <w:szCs w:val="28"/>
-        </w:rPr>
-        <w:t xml:space="preserve"> </w:t>
-      </w:r>
-      <w:r>
-        <w:t>Risk# 103 - There is no maintenance budget or plan in place after the program deploys</w:t>
-      </w:r>
-    </w:p>
-    <w:p>
-      <w:pPr>
-        <w:rPr>
-          <w:b/>
-          <w:sz w:val="28"/>
-          <w:szCs w:val="28"/>
-        </w:rPr>
-      </w:pPr>
-      <w:r>
-        <w:rPr>
-          <w:b/>
-          <w:sz w:val="28"/>
-          <w:szCs w:val="28"/>
-        </w:rPr>
-        <w:t>Risk Root Cause:</w:t>
-      </w:r>
-      <w:r>
-        <w:rPr>
-          <w:b/>
-          <w:sz w:val="28"/>
-          <w:szCs w:val="28"/>
-        </w:rPr>
-        <w:t xml:space="preserve"> </w:t>
-      </w:r>
-      <w:r>
-        <w:t>Requirements – Maintenance Concern</w:t>
-      </w:r>
-    </w:p>
-    <w:p>
-      <w:pPr>
-        <w:rPr>
-          <w:rFonts w:cs="Arial"/>
-          <w:bCs/>
-        </w:rPr>
-      </w:pPr>
-      <w:r>
-        <w:rPr>
-          <w:b/>
-          <w:sz w:val="28"/>
-          <w:szCs w:val="28"/>
-        </w:rPr>
-        <w:t>Risk Condition:</w:t>
-      </w:r>
-      <w:r>
-        <w:rPr>
-          <w:b/>
-          <w:sz w:val="28"/>
-          <w:szCs w:val="28"/>
-        </w:rPr>
-        <w:t xml:space="preserve"> </w:t>
-      </w:r>
-      <w:r>
-        <w:rPr>
-          <w:rFonts w:cs="Arial"/>
-          <w:bCs/>
-        </w:rPr>
-        <w:t>I do not know if they have a maintenance budget planned for deploying the software or teaching new people.</w:t>
-      </w:r>
-    </w:p>
-    <w:p>
-      <w:pPr>
-        <w:rPr>
-          <w:b/>
-          <w:sz w:val="28"/>
-          <w:szCs w:val="28"/>
-        </w:rPr>
-      </w:pPr>
-      <w:r>
-        <w:rPr>
-          <w:b/>
-          <w:sz w:val="28"/>
-          <w:szCs w:val="28"/>
-        </w:rPr>
-        <w:t>Risk Consequences:</w:t>
-      </w:r>
-      <w:r>
-        <w:rPr>
-          <w:b/>
-          <w:sz w:val="28"/>
-          <w:szCs w:val="28"/>
-        </w:rPr>
-        <w:t xml:space="preserve"> </w:t>
-      </w:r>
-      <w:r>
-        <w:t>Since there is no plan to teach store managers currently, new store managers will not understand how to connect to or even use the software.  This means the software could become unused.</w:t>
-      </w:r>
-    </w:p>
-    <w:p>
-      <w:r>
-        <w:rPr>
-          <w:b/>
-          <w:sz w:val="28"/>
-          <w:szCs w:val="28"/>
-        </w:rPr>
-        <w:t>Risk Severity and Probability:</w:t>
-      </w:r>
-      <w:r>
-        <w:rPr>
-          <w:b/>
-          <w:sz w:val="28"/>
-          <w:szCs w:val="28"/>
-        </w:rPr>
-        <w:t xml:space="preserve"> </w:t>
-      </w:r>
-      <w:r>
-        <w:t>H</w:t>
-      </w:r>
-      <w:r>
-        <w:t>, .4</w:t>
-      </w:r>
-    </w:p>
-    <w:p>
-      <w:r>
-        <w:rPr>
-          <w:b/>
-          <w:sz w:val="28"/>
-          <w:szCs w:val="28"/>
-        </w:rPr>
-        <w:t>Potential Solution(s):</w:t>
-      </w:r>
-      <w:r>
-        <w:rPr>
-          <w:b/>
-          <w:sz w:val="28"/>
-          <w:szCs w:val="28"/>
-        </w:rPr>
-        <w:t xml:space="preserve"> </w:t>
-      </w:r>
-      <w:r>
-        <w:t>I need to work with the stakeholders to generate a user guide and have this deployed with the application.</w:t>
-      </w:r>
-    </w:p>
-    <w:p/>
-    <w:p>
-      <w:r>
-        <w:rPr>
-          <w:b/>
-          <w:sz w:val="28"/>
-          <w:szCs w:val="28"/>
-        </w:rPr>
-        <w:t>Risk Name:</w:t>
-      </w:r>
-      <w:r>
-        <w:rPr>
-          <w:b/>
-          <w:sz w:val="28"/>
-          <w:szCs w:val="28"/>
-        </w:rPr>
-        <w:t xml:space="preserve"> </w:t>
-      </w:r>
-      <w:r>
-        <w:t>Risk#</w:t>
-      </w:r>
-      <w:r>
-        <w:t xml:space="preserve"> 201 – Web Application Account Permissions</w:t>
-      </w:r>
-    </w:p>
-    <w:p>
-      <w:r>
-        <w:rPr>
-          <w:b/>
-          <w:sz w:val="28"/>
-          <w:szCs w:val="28"/>
-        </w:rPr>
-        <w:t>Risk Root Cause:</w:t>
-      </w:r>
-      <w:r>
-        <w:rPr>
-          <w:b/>
-          <w:sz w:val="28"/>
-          <w:szCs w:val="28"/>
-        </w:rPr>
-        <w:t xml:space="preserve"> </w:t>
-      </w:r>
-      <w:r>
-        <w:t>Security Concern</w:t>
-      </w:r>
-    </w:p>
-    <w:p>
-      <w:r>
-        <w:rPr>
-          <w:b/>
-          <w:sz w:val="28"/>
-          <w:szCs w:val="28"/>
-        </w:rPr>
-        <w:t>Risk Condition:</w:t>
-      </w:r>
-      <w:r>
-        <w:rPr>
-          <w:b/>
-          <w:sz w:val="28"/>
-          <w:szCs w:val="28"/>
-        </w:rPr>
-        <w:t xml:space="preserve"> </w:t>
-      </w:r>
-      <w:r>
-        <w:t xml:space="preserve">The Food Giant Web Application will connect via the internet, so </w:t>
-      </w:r>
-      <w:r>
-        <w:t>I</w:t>
-      </w:r>
-      <w:r>
-        <w:t xml:space="preserve"> need to protect access from any random user connecting from the internet.  Also, I need to protect any method that alters the database.</w:t>
-      </w:r>
-    </w:p>
-    <w:p>
-      <w:pPr>
-        <w:rPr>
-          <w:b/>
-          <w:sz w:val="28"/>
-          <w:szCs w:val="28"/>
-        </w:rPr>
-      </w:pPr>
-      <w:r>
-        <w:rPr>
-          <w:b/>
-          <w:sz w:val="28"/>
-          <w:szCs w:val="28"/>
-        </w:rPr>
-        <w:t>Risk Consequences:</w:t>
-      </w:r>
-      <w:r>
-        <w:rPr>
-          <w:b/>
-          <w:sz w:val="28"/>
-          <w:szCs w:val="28"/>
-        </w:rPr>
-        <w:t xml:space="preserve"> </w:t>
-      </w:r>
-      <w:r>
-        <w:t xml:space="preserve">If any user can access the program, people could use it to create fake Food Giant flyers, possibly causing confusion at each store.  Also, if any user has access to the application, it’s </w:t>
-      </w:r>
-      <w:r>
-        <w:lastRenderedPageBreak/>
-        <w:t>possible that users could exhaust the application’s bandwidth, costing the company excessive bandwidth costs.</w:t>
-      </w:r>
-    </w:p>
-    <w:p>
-      <w:r>
-        <w:rPr>
-          <w:b/>
-          <w:sz w:val="28"/>
-          <w:szCs w:val="28"/>
-        </w:rPr>
-        <w:t>Risk Severity and Probability:</w:t>
-      </w:r>
-      <w:r>
-        <w:rPr>
-          <w:b/>
-          <w:sz w:val="28"/>
-          <w:szCs w:val="28"/>
-        </w:rPr>
-        <w:t xml:space="preserve"> </w:t>
-      </w:r>
-      <w:r>
-        <w:t>M, .2</w:t>
-      </w:r>
-    </w:p>
-    <w:p>
-      <w:r>
-        <w:rPr>
-          <w:b/>
-          <w:sz w:val="28"/>
-          <w:szCs w:val="28"/>
-        </w:rPr>
-        <w:t>Potential Solution(s):</w:t>
-      </w:r>
-      <w:r>
-        <w:rPr>
-          <w:b/>
-          <w:sz w:val="28"/>
-          <w:szCs w:val="28"/>
-        </w:rPr>
-        <w:t xml:space="preserve"> </w:t>
-      </w:r>
-      <w:r>
-        <w:t>As stated, I need to limit access to the application and create user account roles so I can control who can alter what.</w:t>
-      </w:r>
-      <w:r>
-        <w:t xml:space="preserve">  This will be mitigated with Active Domain Permissions with Azure.</w:t>
-      </w:r>
-    </w:p>
-    <w:p/>
-    <w:p/>
     <w:p>
       <w:r>
         <w:t>Reference:</w:t>
@@ -848,7 +557,7 @@
       <w:rPr>
         <w:noProof/>
       </w:rPr>
-      <w:t>2</w:t>
+      <w:t>1</w:t>
     </w:r>
     <w:r>
       <w:rPr>
@@ -1001,6 +710,7 @@
     <w:lsdException w:name="HTML Sample" w:semiHidden="1" w:unhideWhenUsed="1"/>
     <w:lsdException w:name="HTML Typewriter" w:semiHidden="1" w:unhideWhenUsed="1"/>
     <w:lsdException w:name="HTML Variable" w:semiHidden="1" w:unhideWhenUsed="1"/>
+    <w:lsdException w:name="Normal Table" w:semiHidden="1" w:unhideWhenUsed="1"/>
     <w:lsdException w:name="annotation subject" w:semiHidden="1" w:unhideWhenUsed="1"/>
     <w:lsdException w:name="No List" w:semiHidden="1" w:unhideWhenUsed="1"/>
     <w:lsdException w:name="Outline List 1" w:semiHidden="1" w:unhideWhenUsed="1"/>
@@ -1047,8 +757,10 @@
     <w:lsdException w:name="Table Subtle 2" w:semiHidden="1" w:unhideWhenUsed="1"/>
     <w:lsdException w:name="Table Web 1" w:semiHidden="1" w:unhideWhenUsed="1"/>
     <w:lsdException w:name="Table Web 2" w:semiHidden="1" w:unhideWhenUsed="1"/>
+    <w:lsdException w:name="Table Web 3" w:semiHidden="1" w:unhideWhenUsed="1"/>
     <w:lsdException w:name="Balloon Text" w:semiHidden="1" w:unhideWhenUsed="1"/>
     <w:lsdException w:name="Table Grid" w:uiPriority="39"/>
+    <w:lsdException w:name="Table Theme" w:semiHidden="1" w:unhideWhenUsed="1"/>
     <w:lsdException w:name="Placeholder Text" w:semiHidden="1"/>
     <w:lsdException w:name="No Spacing" w:uiPriority="1" w:qFormat="1"/>
     <w:lsdException w:name="Light Shading" w:uiPriority="60"/>

</xml_diff>